<commit_message>
committed on 19.11.16 at ubuntu
</commit_message>
<xml_diff>
--- a/docker/Docker学习笔记.docx
+++ b/docker/Docker学习笔记.docx
@@ -3353,21 +3353,81 @@
     <w:p>
       <w:pPr>
         <w:numPr>
-          <w:ilvl w:val="0"/>
-          <w:numId w:val="0"/>
-        </w:numPr>
-        <w:ind w:leftChars="0" w:firstLine="420"/>
-        <w:rPr>
-          <w:rFonts w:hint="eastAsia"/>
-          <w:lang w:val="en-US" w:eastAsia="zh-CN"/>
-        </w:rPr>
-      </w:pPr>
-      <w:r>
-        <w:rPr>
-          <w:rFonts w:hint="eastAsia"/>
-          <w:lang w:val="en-US" w:eastAsia="zh-CN"/>
-        </w:rPr>
-        <w:t>Docker push IMAGE</w:t>
+          <w:ilvl w:val="1"/>
+          <w:numId w:val="3"/>
+        </w:numPr>
+        <w:ind w:leftChars="0" w:firstLine="420" w:firstLineChars="0"/>
+        <w:rPr>
+          <w:rFonts w:hint="eastAsia"/>
+          <w:lang w:val="en-US" w:eastAsia="zh-CN"/>
+        </w:rPr>
+      </w:pPr>
+      <w:r>
+        <w:rPr>
+          <w:rFonts w:hint="eastAsia"/>
+          <w:lang w:val="en-US" w:eastAsia="zh-CN"/>
+        </w:rPr>
+        <w:t>先在dockerhub的网站登录先创建一个repo，比如建了一个mysql_withutf-8，而我的用户名为1424851327zq</w:t>
+      </w:r>
+    </w:p>
+    <w:p>
+      <w:pPr>
+        <w:numPr>
+          <w:ilvl w:val="1"/>
+          <w:numId w:val="3"/>
+        </w:numPr>
+        <w:ind w:leftChars="0" w:firstLine="420" w:firstLineChars="0"/>
+        <w:rPr>
+          <w:rFonts w:hint="eastAsia"/>
+          <w:lang w:val="en-US" w:eastAsia="zh-CN"/>
+        </w:rPr>
+      </w:pPr>
+      <w:r>
+        <w:rPr>
+          <w:rFonts w:hint="eastAsia"/>
+          <w:lang w:val="en-US" w:eastAsia="zh-CN"/>
+        </w:rPr>
+        <w:t>将刚刚那个镜像名（带上tag）(或者镜像ID)改为创建的repo的全名称如1424851327zq/mysql_withutf-8:tag</w:t>
+      </w:r>
+    </w:p>
+    <w:p>
+      <w:pPr>
+        <w:numPr>
+          <w:ilvl w:val="1"/>
+          <w:numId w:val="3"/>
+        </w:numPr>
+        <w:ind w:leftChars="0" w:firstLine="420" w:firstLineChars="0"/>
+        <w:rPr>
+          <w:rFonts w:hint="eastAsia"/>
+          <w:lang w:val="en-US" w:eastAsia="zh-CN"/>
+        </w:rPr>
+      </w:pPr>
+      <w:r>
+        <w:rPr>
+          <w:rFonts w:hint="eastAsia"/>
+          <w:lang w:val="en-US" w:eastAsia="zh-CN"/>
+        </w:rPr>
+        <w:t>在本地cmd下登录docker，输入docker login</w:t>
+      </w:r>
+    </w:p>
+    <w:p>
+      <w:pPr>
+        <w:numPr>
+          <w:ilvl w:val="1"/>
+          <w:numId w:val="3"/>
+        </w:numPr>
+        <w:ind w:leftChars="0" w:firstLine="420" w:firstLineChars="0"/>
+        <w:rPr>
+          <w:rFonts w:hint="eastAsia"/>
+          <w:lang w:val="en-US" w:eastAsia="zh-CN"/>
+        </w:rPr>
+      </w:pPr>
+      <w:r>
+        <w:rPr>
+          <w:rFonts w:hint="eastAsia"/>
+          <w:lang w:val="en-US" w:eastAsia="zh-CN"/>
+        </w:rPr>
+        <w:t>docker push 1424851327zq/mysql_withutf-8:tagname</w:t>
       </w:r>
     </w:p>
     <w:p>
@@ -3381,54 +3441,8 @@
           <w:lang w:val="en-US" w:eastAsia="zh-CN"/>
         </w:rPr>
       </w:pPr>
-    </w:p>
-    <w:p>
-      <w:pPr>
-        <w:numPr>
-          <w:ilvl w:val="0"/>
-          <w:numId w:val="0"/>
-        </w:numPr>
-        <w:rPr>
-          <w:rFonts w:hint="default"/>
-          <w:lang w:val="en-US" w:eastAsia="zh-CN"/>
-        </w:rPr>
-      </w:pPr>
-    </w:p>
-    <w:p>
-      <w:pPr>
-        <w:numPr>
-          <w:ilvl w:val="0"/>
-          <w:numId w:val="0"/>
-        </w:numPr>
-        <w:rPr>
-          <w:rFonts w:hint="default"/>
-          <w:lang w:val="en-US" w:eastAsia="zh-CN"/>
-        </w:rPr>
-      </w:pPr>
-    </w:p>
-    <w:p>
-      <w:pPr>
-        <w:numPr>
-          <w:ilvl w:val="0"/>
-          <w:numId w:val="0"/>
-        </w:numPr>
-        <w:rPr>
-          <w:rFonts w:hint="default"/>
-          <w:lang w:val="en-US" w:eastAsia="zh-CN"/>
-        </w:rPr>
-      </w:pPr>
-    </w:p>
-    <w:p>
-      <w:pPr>
-        <w:numPr>
-          <w:ilvl w:val="0"/>
-          <w:numId w:val="0"/>
-        </w:numPr>
-        <w:rPr>
-          <w:rFonts w:hint="default"/>
-          <w:lang w:val="en-US" w:eastAsia="zh-CN"/>
-        </w:rPr>
-      </w:pPr>
+      <w:bookmarkStart w:id="0" w:name="_GoBack"/>
+      <w:bookmarkEnd w:id="0"/>
     </w:p>
     <w:p>
       <w:pPr>
@@ -3901,6 +3915,7 @@
     <w:p>
       <w:pPr>
         <w:numPr>
+          <w:ilvl w:val="0"/>
           <w:numId w:val="0"/>
         </w:numPr>
         <w:ind w:firstLine="420" w:firstLineChars="0"/>
@@ -3951,6 +3966,7 @@
     <w:p>
       <w:pPr>
         <w:numPr>
+          <w:ilvl w:val="0"/>
           <w:numId w:val="0"/>
         </w:numPr>
         <w:ind w:firstLine="420" w:firstLineChars="0"/>
@@ -4006,6 +4022,7 @@
     <w:p>
       <w:pPr>
         <w:numPr>
+          <w:ilvl w:val="0"/>
           <w:numId w:val="0"/>
         </w:numPr>
         <w:ind w:leftChars="0" w:firstLine="420" w:firstLineChars="0"/>
@@ -4066,6 +4083,7 @@
     <w:p>
       <w:pPr>
         <w:numPr>
+          <w:ilvl w:val="0"/>
           <w:numId w:val="0"/>
         </w:numPr>
         <w:ind w:leftChars="0" w:firstLine="420" w:firstLineChars="0"/>
@@ -4089,12 +4107,11 @@
         </w:rPr>
         <w:t>改为本地只需要 export DOCKER_HOST=   即可</w:t>
       </w:r>
-      <w:bookmarkStart w:id="0" w:name="_GoBack"/>
-      <w:bookmarkEnd w:id="0"/>
-    </w:p>
-    <w:p>
-      <w:pPr>
-        <w:numPr>
+    </w:p>
+    <w:p>
+      <w:pPr>
+        <w:numPr>
+          <w:ilvl w:val="0"/>
           <w:numId w:val="0"/>
         </w:numPr>
         <w:ind w:firstLine="420" w:firstLineChars="0"/>
@@ -4154,7 +4171,7 @@
   </w:abstractNum>
   <w:abstractNum w:abstractNumId="2">
     <w:nsid w:val="F7FC0CEB"/>
-    <w:multiLevelType w:val="singleLevel"/>
+    <w:multiLevelType w:val="multilevel"/>
     <w:tmpl w:val="F7FC0CEB"/>
     <w:lvl w:ilvl="0" w:tentative="0">
       <w:start w:val="1"/>
@@ -4166,6 +4183,110 @@
           <w:tab w:val="left" w:pos="312"/>
         </w:tabs>
       </w:pPr>
+    </w:lvl>
+    <w:lvl w:ilvl="1" w:tentative="0">
+      <w:start w:val="1"/>
+      <w:numFmt w:val="decimal"/>
+      <w:suff w:val="space"/>
+      <w:lvlText w:val="%1.%2"/>
+      <w:lvlJc w:val="left"/>
+      <w:pPr>
+        <w:ind w:left="0" w:leftChars="0" w:firstLine="0" w:firstLineChars="0"/>
+      </w:pPr>
+      <w:rPr>
+        <w:rFonts w:hint="default"/>
+      </w:rPr>
+    </w:lvl>
+    <w:lvl w:ilvl="2" w:tentative="0">
+      <w:start w:val="1"/>
+      <w:numFmt w:val="decimal"/>
+      <w:suff w:val="space"/>
+      <w:lvlText w:val="%1.%2.%3"/>
+      <w:lvlJc w:val="left"/>
+      <w:pPr>
+        <w:ind w:left="0" w:leftChars="0" w:firstLine="0" w:firstLineChars="0"/>
+      </w:pPr>
+      <w:rPr>
+        <w:rFonts w:hint="default"/>
+      </w:rPr>
+    </w:lvl>
+    <w:lvl w:ilvl="3" w:tentative="0">
+      <w:start w:val="1"/>
+      <w:numFmt w:val="decimal"/>
+      <w:suff w:val="space"/>
+      <w:lvlText w:val="%1.%2.%3.%4"/>
+      <w:lvlJc w:val="left"/>
+      <w:pPr>
+        <w:ind w:left="0" w:leftChars="0" w:firstLine="0" w:firstLineChars="0"/>
+      </w:pPr>
+      <w:rPr>
+        <w:rFonts w:hint="default"/>
+      </w:rPr>
+    </w:lvl>
+    <w:lvl w:ilvl="4" w:tentative="0">
+      <w:start w:val="1"/>
+      <w:numFmt w:val="decimal"/>
+      <w:suff w:val="space"/>
+      <w:lvlText w:val="%1.%2.%3.%4.%5"/>
+      <w:lvlJc w:val="left"/>
+      <w:pPr>
+        <w:ind w:left="0" w:leftChars="0" w:firstLine="0" w:firstLineChars="0"/>
+      </w:pPr>
+      <w:rPr>
+        <w:rFonts w:hint="default"/>
+      </w:rPr>
+    </w:lvl>
+    <w:lvl w:ilvl="5" w:tentative="0">
+      <w:start w:val="1"/>
+      <w:numFmt w:val="decimal"/>
+      <w:suff w:val="space"/>
+      <w:lvlText w:val="%1.%2.%3.%4.%5.%6"/>
+      <w:lvlJc w:val="left"/>
+      <w:pPr>
+        <w:ind w:left="0" w:leftChars="0" w:firstLine="0" w:firstLineChars="0"/>
+      </w:pPr>
+      <w:rPr>
+        <w:rFonts w:hint="default"/>
+      </w:rPr>
+    </w:lvl>
+    <w:lvl w:ilvl="6" w:tentative="0">
+      <w:start w:val="1"/>
+      <w:numFmt w:val="decimal"/>
+      <w:suff w:val="space"/>
+      <w:lvlText w:val="%1.%2.%3.%4.%5.%6.%7"/>
+      <w:lvlJc w:val="left"/>
+      <w:pPr>
+        <w:ind w:left="0" w:leftChars="0" w:firstLine="0" w:firstLineChars="0"/>
+      </w:pPr>
+      <w:rPr>
+        <w:rFonts w:hint="default"/>
+      </w:rPr>
+    </w:lvl>
+    <w:lvl w:ilvl="7" w:tentative="0">
+      <w:start w:val="1"/>
+      <w:numFmt w:val="decimal"/>
+      <w:suff w:val="space"/>
+      <w:lvlText w:val="%1.%2.%3.%4.%5.%6.%7.%8"/>
+      <w:lvlJc w:val="left"/>
+      <w:pPr>
+        <w:ind w:left="0" w:leftChars="0" w:firstLine="0" w:firstLineChars="0"/>
+      </w:pPr>
+      <w:rPr>
+        <w:rFonts w:hint="default"/>
+      </w:rPr>
+    </w:lvl>
+    <w:lvl w:ilvl="8" w:tentative="0">
+      <w:start w:val="1"/>
+      <w:numFmt w:val="decimal"/>
+      <w:suff w:val="space"/>
+      <w:lvlText w:val="%1.%2.%3.%4.%5.%6.%7.%8.%9"/>
+      <w:lvlJc w:val="left"/>
+      <w:pPr>
+        <w:ind w:left="0" w:leftChars="0" w:firstLine="0" w:firstLineChars="0"/>
+      </w:pPr>
+      <w:rPr>
+        <w:rFonts w:hint="default"/>
+      </w:rPr>
     </w:lvl>
   </w:abstractNum>
   <w:abstractNum w:abstractNumId="3">
@@ -4308,7 +4429,7 @@
   <w:docDefaults>
     <w:rPrDefault>
       <w:rPr>
-        <w:rFonts w:asciiTheme="minorHAnsi" w:hAnsiTheme="minorHAnsi" w:eastAsiaTheme="minorEastAsia" w:cstheme="minorBidi"/>
+        <w:rFonts w:ascii="Times New Roman" w:hAnsi="Times New Roman" w:eastAsia="宋体" w:cs="Times New Roman"/>
       </w:rPr>
     </w:rPrDefault>
   </w:docDefaults>

</xml_diff>